<commit_message>
Bug Fix and Documentation
</commit_message>
<xml_diff>
--- a/Documentation/CA PPM StudioProjects-Installation.docx
+++ b/Documentation/CA PPM StudioProjects-Installation.docx
@@ -15,6 +15,7 @@
       <w:r>
         <w:rPr>
           <w:noProof/>
+          <w:lang w:val="pt-BR" w:eastAsia="pt-BR"/>
         </w:rPr>
         <w:drawing>
           <wp:inline distT="0" distB="0" distL="0" distR="0">
@@ -86,7 +87,10 @@
         <w:t xml:space="preserve"> </w:t>
       </w:r>
       <w:r>
-        <w:t>v14.3</w:t>
+        <w:t>v14.</w:t>
+      </w:r>
+      <w:r>
+        <w:t>4</w:t>
       </w:r>
     </w:p>
     <w:p>
@@ -109,6 +113,9 @@
       </w:r>
       <w:r>
         <w:t>9</w:t>
+      </w:r>
+      <w:r>
+        <w:t>.1</w:t>
       </w:r>
       <w:r>
         <w:t xml:space="preserve"> – Installation Procedure</w:t>
@@ -262,12 +269,14 @@
                 <w:lang w:val="fr-FR"/>
               </w:rPr>
             </w:pPr>
+            <w:proofErr w:type="spellStart"/>
             <w:r>
               <w:rPr>
                 <w:lang w:val="fr-FR"/>
               </w:rPr>
               <w:t>Comments</w:t>
             </w:r>
+            <w:proofErr w:type="spellEnd"/>
           </w:p>
         </w:tc>
       </w:tr>
@@ -511,7 +520,15 @@
               </w:numPr>
             </w:pPr>
             <w:r>
-              <w:t xml:space="preserve">New Features: discovery, packaging and translation of Stock Object Custom Attributes; exporting the StudioProject itself  </w:t>
+              <w:t xml:space="preserve">New Features: discovery, packaging and translation of Stock Object Custom Attributes; exporting the </w:t>
+            </w:r>
+            <w:proofErr w:type="spellStart"/>
+            <w:r>
+              <w:t>StudioProject</w:t>
+            </w:r>
+            <w:proofErr w:type="spellEnd"/>
+            <w:r>
+              <w:t xml:space="preserve"> itself  </w:t>
             </w:r>
           </w:p>
           <w:p>
@@ -584,13 +601,77 @@
               </w:numPr>
             </w:pPr>
             <w:r>
-              <w:t>New Features: two types of Data packaging: seed data (to be included in installation) and demo data (has its own optional installation); publish file: a ZIP file will be created under “$CLARITY_HOME\webroot\StudioPackages\&lt;ProjectCode&gt;” and a link is created in the Studio Project record, so one can download the zip file without having to access the file server</w:t>
-            </w:r>
-            <w:r>
-              <w:t xml:space="preserve">; if packaging folder is left blank, a temp folder will be automatically created as “$CLARITY_HOME\webroot\StudioProjects-Temp\&lt;ProjectCode&gt;” </w:t>
-            </w:r>
-            <w:r>
-              <w:t>; new object “Clarity Instance” allows for the re-use of servers without the need to type all of the information again. Instead of pointing to a XOG URL, User, Password, etc, you say the “Targed Instance”.</w:t>
+              <w:t>New Features: two types of Data packaging: seed data (to be included in installation) and demo data (has its own optional installation); publish file: a ZIP file will be created under “$CLARITY_HOME\</w:t>
+            </w:r>
+            <w:proofErr w:type="spellStart"/>
+            <w:r>
+              <w:t>webroot</w:t>
+            </w:r>
+            <w:proofErr w:type="spellEnd"/>
+            <w:r>
+              <w:t>\</w:t>
+            </w:r>
+            <w:proofErr w:type="spellStart"/>
+            <w:r>
+              <w:t>StudioPackages</w:t>
+            </w:r>
+            <w:proofErr w:type="spellEnd"/>
+            <w:r>
+              <w:t>\&lt;</w:t>
+            </w:r>
+            <w:proofErr w:type="spellStart"/>
+            <w:r>
+              <w:t>ProjectCode</w:t>
+            </w:r>
+            <w:proofErr w:type="spellEnd"/>
+            <w:r>
+              <w:t>&gt;” and a link is created in the Studio Project record, so one can download the zip file without having to access the file server</w:t>
+            </w:r>
+            <w:r>
+              <w:t>; if packaging folder is left blank, a temp folder will be automatically created as “$CLARITY_HOME\</w:t>
+            </w:r>
+            <w:proofErr w:type="spellStart"/>
+            <w:r>
+              <w:t>webroot</w:t>
+            </w:r>
+            <w:proofErr w:type="spellEnd"/>
+            <w:r>
+              <w:t>\</w:t>
+            </w:r>
+            <w:proofErr w:type="spellStart"/>
+            <w:r>
+              <w:t>StudioProjects</w:t>
+            </w:r>
+            <w:proofErr w:type="spellEnd"/>
+            <w:r>
+              <w:t>-Temp\&lt;</w:t>
+            </w:r>
+            <w:proofErr w:type="spellStart"/>
+            <w:r>
+              <w:t>ProjectCode</w:t>
+            </w:r>
+            <w:proofErr w:type="spellEnd"/>
+            <w:r>
+              <w:t xml:space="preserve">&gt;” </w:t>
+            </w:r>
+            <w:r>
+              <w:t xml:space="preserve">; new object “Clarity Instance” allows for the re-use of servers without the need to type all of the information again. Instead of pointing to a XOG URL, User, Password, </w:t>
+            </w:r>
+            <w:proofErr w:type="spellStart"/>
+            <w:r>
+              <w:t>etc</w:t>
+            </w:r>
+            <w:proofErr w:type="spellEnd"/>
+            <w:r>
+              <w:t>, you say the “</w:t>
+            </w:r>
+            <w:proofErr w:type="spellStart"/>
+            <w:r>
+              <w:t>Targed</w:t>
+            </w:r>
+            <w:proofErr w:type="spellEnd"/>
+            <w:r>
+              <w:t xml:space="preserve"> Instance”.</w:t>
             </w:r>
           </w:p>
           <w:p>
@@ -612,17 +693,54 @@
               </w:numPr>
             </w:pPr>
             <w:r>
-              <w:t>Enhancement: Performance and memory usage improvement: XOG Login and XOG Logout functions have been segregated in their own specific Scripts – XOGURL, XOGLogfolder and sessionID are persisted in XOG Login so all of the scripts use the same session, eliminating the need to login and logout over and over again</w:t>
-            </w:r>
-            <w:r>
-              <w:t xml:space="preserve"> – and facilitating StudioProjects Installation procedure as only one set of parameters exist now</w:t>
-            </w:r>
-            <w:r>
-              <w:t>; Now the PrepareEnvironment script will create the temp folder by itself. GEL can actually create folders!!!</w:t>
-            </w:r>
-            <w:r>
-              <w:t>; Installation file will now consider the SSLENABLED var</w:t>
-            </w:r>
+              <w:t xml:space="preserve">Enhancement: Performance and memory usage improvement: XOG Login and XOG Logout functions have been segregated in their own specific Scripts – XOGURL, </w:t>
+            </w:r>
+            <w:proofErr w:type="spellStart"/>
+            <w:r>
+              <w:t>XOGLogfolder</w:t>
+            </w:r>
+            <w:proofErr w:type="spellEnd"/>
+            <w:r>
+              <w:t xml:space="preserve"> and </w:t>
+            </w:r>
+            <w:proofErr w:type="spellStart"/>
+            <w:r>
+              <w:t>sessionID</w:t>
+            </w:r>
+            <w:proofErr w:type="spellEnd"/>
+            <w:r>
+              <w:t xml:space="preserve"> are persisted in XOG Login so all of the scripts use the same session, eliminating the need to login and logout over and over again</w:t>
+            </w:r>
+            <w:r>
+              <w:t xml:space="preserve"> – and facilitating </w:t>
+            </w:r>
+            <w:proofErr w:type="spellStart"/>
+            <w:r>
+              <w:t>StudioProjects</w:t>
+            </w:r>
+            <w:proofErr w:type="spellEnd"/>
+            <w:r>
+              <w:t xml:space="preserve"> Installation procedure as only one set of parameters exist now</w:t>
+            </w:r>
+            <w:r>
+              <w:t xml:space="preserve">; Now the </w:t>
+            </w:r>
+            <w:proofErr w:type="spellStart"/>
+            <w:r>
+              <w:t>PrepareEnvironment</w:t>
+            </w:r>
+            <w:proofErr w:type="spellEnd"/>
+            <w:r>
+              <w:t xml:space="preserve"> script will create the temp folder by itself. GEL can actually create folders!!!</w:t>
+            </w:r>
+            <w:r>
+              <w:t xml:space="preserve">; Installation file will now consider the SSLENABLED </w:t>
+            </w:r>
+            <w:proofErr w:type="spellStart"/>
+            <w:r>
+              <w:t>var</w:t>
+            </w:r>
+            <w:proofErr w:type="spellEnd"/>
             <w:r>
               <w:t>;</w:t>
             </w:r>
@@ -720,8 +838,21 @@
               </w:numPr>
             </w:pPr>
             <w:r>
-              <w:t>New feature: Studio Projects now handles three levels of objects: Master, Subobject and SubSubObject</w:t>
-            </w:r>
+              <w:t xml:space="preserve">New feature: Studio Projects now handles three levels of objects: Master, </w:t>
+            </w:r>
+            <w:proofErr w:type="spellStart"/>
+            <w:r>
+              <w:t>Subobject</w:t>
+            </w:r>
+            <w:proofErr w:type="spellEnd"/>
+            <w:r>
+              <w:t xml:space="preserve"> and </w:t>
+            </w:r>
+            <w:proofErr w:type="spellStart"/>
+            <w:r>
+              <w:t>SubSubObject</w:t>
+            </w:r>
+            <w:proofErr w:type="spellEnd"/>
           </w:p>
           <w:p>
             <w:pPr>
@@ -972,7 +1103,15 @@
           </w:tcPr>
           <w:p>
             <w:r>
-              <w:t>14/jul/2014</w:t>
+              <w:t>14/</w:t>
+            </w:r>
+            <w:proofErr w:type="spellStart"/>
+            <w:r>
+              <w:t>jul</w:t>
+            </w:r>
+            <w:proofErr w:type="spellEnd"/>
+            <w:r>
+              <w:t>/2014</w:t>
             </w:r>
           </w:p>
         </w:tc>
@@ -1034,7 +1173,15 @@
           </w:tcPr>
           <w:p>
             <w:r>
-              <w:t>10/dec/2015</w:t>
+              <w:t>10/</w:t>
+            </w:r>
+            <w:proofErr w:type="spellStart"/>
+            <w:r>
+              <w:t>dec</w:t>
+            </w:r>
+            <w:proofErr w:type="spellEnd"/>
+            <w:r>
+              <w:t>/2015</w:t>
             </w:r>
           </w:p>
         </w:tc>
@@ -1078,7 +1225,15 @@
               </w:numPr>
             </w:pPr>
             <w:r>
-              <w:t>Added UITheme Packaging</w:t>
+              <w:t xml:space="preserve">Added </w:t>
+            </w:r>
+            <w:proofErr w:type="spellStart"/>
+            <w:r>
+              <w:t>UITheme</w:t>
+            </w:r>
+            <w:proofErr w:type="spellEnd"/>
+            <w:r>
+              <w:t xml:space="preserve"> Packaging</w:t>
             </w:r>
           </w:p>
           <w:p>
@@ -1129,7 +1284,15 @@
           </w:tcPr>
           <w:p>
             <w:r>
-              <w:t>15/apr/2015</w:t>
+              <w:t>15/</w:t>
+            </w:r>
+            <w:proofErr w:type="spellStart"/>
+            <w:r>
+              <w:t>apr</w:t>
+            </w:r>
+            <w:proofErr w:type="spellEnd"/>
+            <w:r>
+              <w:t>/2015</w:t>
             </w:r>
           </w:p>
         </w:tc>
@@ -1184,7 +1347,15 @@
               </w:numPr>
             </w:pPr>
             <w:r>
-              <w:t>Added stproj_file object to store file names</w:t>
+              <w:t xml:space="preserve">Added </w:t>
+            </w:r>
+            <w:proofErr w:type="spellStart"/>
+            <w:r>
+              <w:t>stproj_file</w:t>
+            </w:r>
+            <w:proofErr w:type="spellEnd"/>
+            <w:r>
+              <w:t xml:space="preserve"> object to store file names</w:t>
             </w:r>
           </w:p>
           <w:p>
@@ -1206,7 +1377,15 @@
               </w:numPr>
             </w:pPr>
             <w:r>
-              <w:t>Re-designed installation files using stproj_file data</w:t>
+              <w:t xml:space="preserve">Re-designed installation files using </w:t>
+            </w:r>
+            <w:proofErr w:type="spellStart"/>
+            <w:r>
+              <w:t>stproj_file</w:t>
+            </w:r>
+            <w:proofErr w:type="spellEnd"/>
+            <w:r>
+              <w:t xml:space="preserve"> data</w:t>
             </w:r>
           </w:p>
           <w:p>
@@ -1216,9 +1395,97 @@
                 <w:numId w:val="7"/>
               </w:numPr>
             </w:pPr>
-            <w:r>
-              <w:t>StockObjectAttributes broken by attribute for the inv object</w:t>
-            </w:r>
+            <w:proofErr w:type="spellStart"/>
+            <w:r>
+              <w:t>StockObjectAttributes</w:t>
+            </w:r>
+            <w:proofErr w:type="spellEnd"/>
+            <w:r>
+              <w:t xml:space="preserve"> broken by attribute for the </w:t>
+            </w:r>
+            <w:proofErr w:type="spellStart"/>
+            <w:r>
+              <w:t>inv</w:t>
+            </w:r>
+            <w:proofErr w:type="spellEnd"/>
+            <w:r>
+              <w:t xml:space="preserve"> object</w:t>
+            </w:r>
+          </w:p>
+        </w:tc>
+      </w:tr>
+      <w:tr>
+        <w:tc>
+          <w:tcPr>
+            <w:tcW w:w="2268" w:type="dxa"/>
+            <w:tcBorders>
+              <w:right w:val="single" w:sz="4" w:space="0" w:color="C0C0C0"/>
+            </w:tcBorders>
+          </w:tcPr>
+          <w:p>
+            <w:r>
+              <w:t>Alexandre Assis</w:t>
+            </w:r>
+          </w:p>
+        </w:tc>
+        <w:tc>
+          <w:tcPr>
+            <w:tcW w:w="1980" w:type="dxa"/>
+            <w:tcBorders>
+              <w:left w:val="single" w:sz="4" w:space="0" w:color="C0C0C0"/>
+              <w:right w:val="single" w:sz="4" w:space="0" w:color="C0C0C0"/>
+            </w:tcBorders>
+          </w:tcPr>
+          <w:p>
+            <w:r>
+              <w:t>15/</w:t>
+            </w:r>
+            <w:proofErr w:type="spellStart"/>
+            <w:r>
+              <w:t>sep</w:t>
+            </w:r>
+            <w:proofErr w:type="spellEnd"/>
+            <w:r>
+              <w:t>/2016</w:t>
+            </w:r>
+          </w:p>
+        </w:tc>
+        <w:tc>
+          <w:tcPr>
+            <w:tcW w:w="1080" w:type="dxa"/>
+            <w:tcBorders>
+              <w:left w:val="single" w:sz="4" w:space="0" w:color="C0C0C0"/>
+              <w:right w:val="single" w:sz="4" w:space="0" w:color="C0C0C0"/>
+            </w:tcBorders>
+          </w:tcPr>
+          <w:p>
+            <w:r>
+              <w:t>1.9.1</w:t>
+            </w:r>
+          </w:p>
+        </w:tc>
+        <w:tc>
+          <w:tcPr>
+            <w:tcW w:w="6840" w:type="dxa"/>
+            <w:tcBorders>
+              <w:left w:val="single" w:sz="4" w:space="0" w:color="C0C0C0"/>
+            </w:tcBorders>
+          </w:tcPr>
+          <w:p>
+            <w:pPr>
+              <w:numPr>
+                <w:ilvl w:val="0"/>
+                <w:numId w:val="7"/>
+              </w:numPr>
+            </w:pPr>
+            <w:r>
+              <w:t xml:space="preserve">Corrected packaging of Stock Objects and </w:t>
+            </w:r>
+            <w:proofErr w:type="spellStart"/>
+            <w:r>
+              <w:t>Subobjects</w:t>
+            </w:r>
+            <w:proofErr w:type="spellEnd"/>
           </w:p>
         </w:tc>
       </w:tr>
@@ -1883,10 +2150,15 @@
       <w:bookmarkStart w:id="5" w:name="_Toc309826326"/>
       <w:bookmarkStart w:id="6" w:name="_Toc437543157"/>
       <w:r>
-        <w:t>Pre-reqs</w:t>
+        <w:t>Pre-</w:t>
+      </w:r>
+      <w:proofErr w:type="spellStart"/>
+      <w:r>
+        <w:t>reqs</w:t>
       </w:r>
       <w:bookmarkEnd w:id="5"/>
       <w:bookmarkEnd w:id="6"/>
+      <w:proofErr w:type="spellEnd"/>
     </w:p>
     <w:p/>
     <w:p>
@@ -1914,7 +2186,10 @@
         <w:t xml:space="preserve">You have XOG </w:t>
       </w:r>
       <w:r>
-        <w:t>v14.3</w:t>
+        <w:t>v14.</w:t>
+      </w:r>
+      <w:r>
+        <w:t>4</w:t>
       </w:r>
       <w:r>
         <w:t xml:space="preserve"> installed</w:t>
@@ -1933,7 +2208,31 @@
         <w:ind w:left="720"/>
       </w:pPr>
       <w:r>
-        <w:t>You have a user called “xog” that has a password “gox” with all access rights to xog stuff in.</w:t>
+        <w:t>You have a user called “</w:t>
+      </w:r>
+      <w:proofErr w:type="spellStart"/>
+      <w:r>
+        <w:t>xog</w:t>
+      </w:r>
+      <w:proofErr w:type="spellEnd"/>
+      <w:r>
+        <w:t>” that has a password “</w:t>
+      </w:r>
+      <w:proofErr w:type="spellStart"/>
+      <w:r>
+        <w:t>gox</w:t>
+      </w:r>
+      <w:proofErr w:type="spellEnd"/>
+      <w:r>
+        <w:t xml:space="preserve">” with all access rights to </w:t>
+      </w:r>
+      <w:proofErr w:type="spellStart"/>
+      <w:r>
+        <w:t>xog</w:t>
+      </w:r>
+      <w:proofErr w:type="spellEnd"/>
+      <w:r>
+        <w:t xml:space="preserve"> stuff in.</w:t>
       </w:r>
     </w:p>
     <w:p>
@@ -1948,7 +2247,15 @@
         <w:ind w:left="720"/>
       </w:pPr>
       <w:r>
-        <w:t xml:space="preserve">The following pre-reqs are due to a known XOG issue (reference: </w:t>
+        <w:t>The following pre-</w:t>
+      </w:r>
+      <w:proofErr w:type="spellStart"/>
+      <w:r>
+        <w:t>reqs</w:t>
+      </w:r>
+      <w:proofErr w:type="spellEnd"/>
+      <w:r>
+        <w:t xml:space="preserve"> are due to a known XOG issue (reference: </w:t>
       </w:r>
       <w:hyperlink r:id="rId9" w:history="1">
         <w:r>
@@ -2010,9 +2317,11 @@
       <w:r>
         <w:t xml:space="preserve">Download the </w:t>
       </w:r>
+      <w:proofErr w:type="spellStart"/>
       <w:r>
         <w:t>StudioProjects</w:t>
       </w:r>
+      <w:proofErr w:type="spellEnd"/>
       <w:r>
         <w:t xml:space="preserve"> ZIP</w:t>
       </w:r>
@@ -2059,6 +2368,9 @@
       <w:r>
         <w:t>9</w:t>
       </w:r>
+      <w:r>
+        <w:t>.1</w:t>
+      </w:r>
     </w:p>
     <w:p>
       <w:pPr>
@@ -2074,6 +2386,9 @@
         <w:t>StudioProjects1.9</w:t>
       </w:r>
       <w:r>
+        <w:t>.1</w:t>
+      </w:r>
+      <w:r>
         <w:t>Install</w:t>
       </w:r>
       <w:r>
@@ -2122,7 +2437,15 @@
         <w:t xml:space="preserve"> </w:t>
       </w:r>
       <w:r>
-        <w:t>and replace it with the appropriate value (normally, it’s 80)</w:t>
+        <w:t xml:space="preserve">and replace it with the appropriate value (normally, </w:t>
+      </w:r>
+      <w:proofErr w:type="gramStart"/>
+      <w:r>
+        <w:t>it’s</w:t>
+      </w:r>
+      <w:proofErr w:type="gramEnd"/>
+      <w:r>
+        <w:t xml:space="preserve"> 80)</w:t>
       </w:r>
       <w:r>
         <w:t xml:space="preserve">. </w:t>
@@ -2237,8 +2560,9 @@
       <w:r>
         <w:t>9</w:t>
       </w:r>
-      <w:bookmarkStart w:id="8" w:name="_GoBack"/>
-      <w:bookmarkEnd w:id="8"/>
+      <w:r>
+        <w:t>.1</w:t>
+      </w:r>
       <w:r>
         <w:t>\output</w:t>
       </w:r>
@@ -2274,11 +2598,11 @@
       <w:pPr>
         <w:pStyle w:val="Heading2"/>
       </w:pPr>
-      <w:bookmarkStart w:id="9" w:name="_Toc437543159"/>
+      <w:bookmarkStart w:id="8" w:name="_Toc437543159"/>
       <w:r>
         <w:t>Post-installation procedures</w:t>
       </w:r>
-      <w:bookmarkEnd w:id="9"/>
+      <w:bookmarkEnd w:id="8"/>
     </w:p>
     <w:p>
       <w:pPr>
@@ -2359,7 +2683,15 @@
         <w:t xml:space="preserve">then </w:t>
       </w:r>
       <w:r>
-        <w:t>“Validate All and Activate”.</w:t>
+        <w:t xml:space="preserve">“Validate </w:t>
+      </w:r>
+      <w:proofErr w:type="gramStart"/>
+      <w:r>
+        <w:t>All</w:t>
+      </w:r>
+      <w:proofErr w:type="gramEnd"/>
+      <w:r>
+        <w:t xml:space="preserve"> and Activate”.</w:t>
       </w:r>
     </w:p>
     <w:p>
@@ -2371,11 +2703,11 @@
       <w:pPr>
         <w:pStyle w:val="Heading2"/>
       </w:pPr>
-      <w:bookmarkStart w:id="10" w:name="_Toc437543160"/>
+      <w:bookmarkStart w:id="9" w:name="_Toc437543160"/>
       <w:r>
         <w:t>Know Issues</w:t>
       </w:r>
-      <w:bookmarkEnd w:id="10"/>
+      <w:bookmarkEnd w:id="9"/>
     </w:p>
     <w:p>
       <w:pPr>
@@ -2386,7 +2718,31 @@
         </w:numPr>
       </w:pPr>
       <w:r>
-        <w:t>CA PPM creates subobjects list views using a “5000000” internal id in its code. When the subobject is created in the target system it may receive a different code. Because of that all links that refer to the subobjects list views will be broken and need to be fixed. There are two possible workarounds:</w:t>
+        <w:t xml:space="preserve">CA PPM creates </w:t>
+      </w:r>
+      <w:proofErr w:type="spellStart"/>
+      <w:r>
+        <w:t>subobjects</w:t>
+      </w:r>
+      <w:proofErr w:type="spellEnd"/>
+      <w:r>
+        <w:t xml:space="preserve"> list views using a “5000000” internal id in its code. When the </w:t>
+      </w:r>
+      <w:proofErr w:type="spellStart"/>
+      <w:r>
+        <w:t>subobject</w:t>
+      </w:r>
+      <w:proofErr w:type="spellEnd"/>
+      <w:r>
+        <w:t xml:space="preserve"> is created in the target system it may receive a different code. Because of that all links that refer to the </w:t>
+      </w:r>
+      <w:proofErr w:type="spellStart"/>
+      <w:r>
+        <w:t>subobjects</w:t>
+      </w:r>
+      <w:proofErr w:type="spellEnd"/>
+      <w:r>
+        <w:t xml:space="preserve"> list views will be broken and need to be fixed. There are two possible workarounds:</w:t>
       </w:r>
     </w:p>
     <w:p>
@@ -2413,7 +2769,15 @@
         </w:numPr>
       </w:pPr>
       <w:r>
-        <w:t>Load the package all the way. Go to all queries and objects where links have been created using subobjects list views and correct them. Republish the corresponding portlets.</w:t>
+        <w:t xml:space="preserve">Load the package all the way. Go to all queries and objects where links have been created using </w:t>
+      </w:r>
+      <w:proofErr w:type="spellStart"/>
+      <w:r>
+        <w:t>subobjects</w:t>
+      </w:r>
+      <w:proofErr w:type="spellEnd"/>
+      <w:r>
+        <w:t xml:space="preserve"> list views and correct them. Republish the corresponding portlets.</w:t>
       </w:r>
     </w:p>
     <w:p>
@@ -2426,6 +2790,8 @@
       <w:pPr>
         <w:pStyle w:val="ListParagraph"/>
       </w:pPr>
+      <w:bookmarkStart w:id="10" w:name="_GoBack"/>
+      <w:bookmarkEnd w:id="10"/>
     </w:p>
     <w:sectPr>
       <w:footerReference w:type="even" r:id="rId10"/>
@@ -2529,7 +2895,7 @@
         <w:rStyle w:val="PageNumber"/>
         <w:noProof/>
       </w:rPr>
-      <w:t>6</w:t>
+      <w:t>5</w:t>
     </w:r>
     <w:r>
       <w:rPr>
@@ -6502,7 +6868,7 @@
 </file>
 
 <file path=customXml/itemProps1.xml><?xml version="1.0" encoding="utf-8"?>
-<ds:datastoreItem xmlns:ds="http://schemas.openxmlformats.org/officeDocument/2006/customXml" ds:itemID="{2D36AC70-E859-4EE6-B418-1DFB7FCCE5E6}">
+<ds:datastoreItem xmlns:ds="http://schemas.openxmlformats.org/officeDocument/2006/customXml" ds:itemID="{CAC7C411-3307-4084-B6AB-890F7636A84A}">
   <ds:schemaRefs>
     <ds:schemaRef ds:uri="http://schemas.openxmlformats.org/officeDocument/2006/bibliography"/>
   </ds:schemaRefs>

</xml_diff>